<commit_message>
Update Why I left my startup to return to college.docx
</commit_message>
<xml_diff>
--- a/public/blog-posts/Why I left my startup to return to college.docx
+++ b/public/blog-posts/Why I left my startup to return to college.docx
@@ -275,9 +275,16 @@
         <w:t xml:space="preserve"> I’ve ever been. Stressed because I wanted it to work so badly, and having fun while solving technical problems, all day and all night.</w:t>
       </w:r>
     </w:p>
-    <w:p>
-      <w:r>
-        <w:t>[image-5.jpg]</w:t>
+    <w:p/>
+    <w:p>
+      <w:r>
+        <w:t>[image-5.</w:t>
+      </w:r>
+      <w:r>
+        <w:t>JPG</w:t>
+      </w:r>
+      <w:r>
+        <w:t>]</w:t>
       </w:r>
     </w:p>
     <w:p>
@@ -469,6 +476,7 @@
     </w:p>
     <w:p>
       <w:r>
+        <w:lastRenderedPageBreak/>
         <w:br/>
         <w:t xml:space="preserve">I do care about helping people, because I’m in a </w:t>
       </w:r>
@@ -490,171 +498,171 @@
         <w:t xml:space="preserve">the </w:t>
       </w:r>
       <w:r>
+        <w:t>ability to</w:t>
+      </w:r>
+      <w:proofErr w:type="gramEnd"/>
+      <w:r>
+        <w:t xml:space="preserve"> build cool tech. Many don’t. </w:t>
+      </w:r>
+      <w:r>
+        <w:rPr>
+          <w:b/>
+          <w:bCs/>
+        </w:rPr>
+        <w:t>There’s a 12-year-old kid who had the same dreams as I did.</w:t>
+      </w:r>
+      <w:r>
+        <w:t xml:space="preserve"> Too bad he was born in Gaza and was blown up last week for reasons he could never comprehend. Why is it fair that I can chase my dreams and he can’t? I didn’t do anything special to be born in a first world country. </w:t>
+      </w:r>
+      <w:r>
+        <w:rPr>
+          <w:b/>
+          <w:bCs/>
+        </w:rPr>
+        <w:t>I just got lucky.</w:t>
+      </w:r>
+      <w:r>
+        <w:t xml:space="preserve"> I think I want to do work that would help everyone on earth.</w:t>
+      </w:r>
+    </w:p>
+    <w:p>
+      <w:pPr>
+        <w:rPr>
+          <w:b/>
+          <w:bCs/>
+        </w:rPr>
+      </w:pPr>
+      <w:r>
+        <w:br/>
+        <w:t xml:space="preserve">Most startups, Topaz included, build for the </w:t>
+      </w:r>
+      <w:r>
+        <w:rPr>
+          <w:b/>
+          <w:bCs/>
+        </w:rPr>
+        <w:t>top 1% of the world</w:t>
+      </w:r>
+      <w:r>
+        <w:t xml:space="preserve">. Topaz was never going to help that kid in Gaza. And yet, I still believe capitalism and tech startups are the best way to improve life for humanity. This begs the question: </w:t>
+      </w:r>
+      <w:r>
+        <w:rPr>
+          <w:b/>
+          <w:bCs/>
+        </w:rPr>
+        <w:t>what kind of tech should I build? How do I build for 100% of the world?</w:t>
+      </w:r>
+      <w:r>
+        <w:t xml:space="preserve"> I don’t have that answer yet. </w:t>
+      </w:r>
+      <w:r>
+        <w:rPr>
+          <w:b/>
+          <w:bCs/>
+        </w:rPr>
+        <w:t>Leaving felt like the first step toward finding it.</w:t>
+      </w:r>
+    </w:p>
+    <w:p>
+      <w:r>
+        <w:br/>
+        <w:t xml:space="preserve">The final reason: </w:t>
+      </w:r>
+      <w:r>
+        <w:rPr>
+          <w:b/>
+          <w:bCs/>
+        </w:rPr>
+        <w:t>values</w:t>
+      </w:r>
+      <w:r>
+        <w:t xml:space="preserve">. My parents preached to me from a young age to not chase material possessions, and to try and act without ego, a principle is called </w:t>
+      </w:r>
+      <w:r>
+        <w:rPr>
+          <w:b/>
+          <w:bCs/>
+        </w:rPr>
+        <w:t>“Dharma”</w:t>
+      </w:r>
+      <w:r>
+        <w:t>, from their Hindu faith. I would like to live without ego and without an unhealthy attachment to money, I want to do things because it’s my duty, not because I expect a reward, and I think I need some time to understand what this really means.</w:t>
+      </w:r>
+    </w:p>
+    <w:p>
+      <w:r>
+        <w:br/>
+        <w:t xml:space="preserve">I don’t have any answers of what’s correct in life, which is one reason I hugely value absorbing </w:t>
+      </w:r>
+      <w:r>
+        <w:rPr>
+          <w:b/>
+          <w:bCs/>
+        </w:rPr>
+        <w:t>diverse worldviews</w:t>
+      </w:r>
+      <w:r>
+        <w:t xml:space="preserve">, as it helps sharpen my own. However, one value I know I should carry for life, is the </w:t>
+      </w:r>
+      <w:r>
+        <w:rPr>
+          <w:b/>
+          <w:bCs/>
+        </w:rPr>
+        <w:t>drive to be a better person</w:t>
+      </w:r>
+      <w:r>
+        <w:t>. And I don’t think I should waste time with people who don’t have that value. Hence, I think leaving was the better option.</w:t>
+      </w:r>
+    </w:p>
+    <w:p>
+      <w:r>
+        <w:br/>
+        <w:t xml:space="preserve">Anyway, following those reasons, I came to the decision that </w:t>
+      </w:r>
+      <w:r>
+        <w:rPr>
+          <w:b/>
+          <w:bCs/>
+        </w:rPr>
+        <w:t>I should quit my startup</w:t>
+      </w:r>
+      <w:r>
+        <w:t xml:space="preserve"> and spend more time developing my worldview and pursuing things I’m interested in. I want to do this by reading more books about history, politics, philosophy etc, and by building and learning technical skills that I’m interested in, not necessarily because I think that it’ll make me better at startups later.</w:t>
+      </w:r>
+    </w:p>
+    <w:p>
+      <w:r>
+        <w:br/>
+        <w:t xml:space="preserve">So, I told my co-founders with 1 week to go until the end of offseason, that </w:t>
+      </w:r>
+      <w:r>
+        <w:rPr>
+          <w:b/>
+          <w:bCs/>
+        </w:rPr>
+        <w:t>I was going to go back to Uni and focus on myself</w:t>
+      </w:r>
+      <w:r>
+        <w:t>. I was apprehensive before breaking the news, I didn’t want there to be any drama</w:t>
+      </w:r>
+      <w:r>
+        <w:t>, we’re all good friends.</w:t>
+      </w:r>
+      <w:r>
+        <w:t xml:space="preserve"> We were sat at our desks in F Inc when I told them. They took it well, and </w:t>
+      </w:r>
+      <w:r>
+        <w:t>I left</w:t>
+      </w:r>
+      <w:r>
+        <w:t xml:space="preserve"> on amicable terms, thankfully it did not go down like a scene straight out of the social network.</w:t>
+      </w:r>
+    </w:p>
+    <w:p>
+      <w:r>
         <w:lastRenderedPageBreak/>
-        <w:t>ability to</w:t>
-      </w:r>
-      <w:proofErr w:type="gramEnd"/>
-      <w:r>
-        <w:t xml:space="preserve"> build cool tech. Many don’t. </w:t>
-      </w:r>
-      <w:r>
-        <w:rPr>
-          <w:b/>
-          <w:bCs/>
-        </w:rPr>
-        <w:t>There’s a 12-year-old kid who had the same dreams as I did.</w:t>
-      </w:r>
-      <w:r>
-        <w:t xml:space="preserve"> Too bad he was born in Gaza and was blown up last week for reasons he could never comprehend. Why is it fair that I can chase my dreams and he can’t? I didn’t do anything special to be born in a first world country. </w:t>
-      </w:r>
-      <w:r>
-        <w:rPr>
-          <w:b/>
-          <w:bCs/>
-        </w:rPr>
-        <w:t>I just got lucky.</w:t>
-      </w:r>
-      <w:r>
-        <w:t xml:space="preserve"> I think I want to do work that would help everyone on earth.</w:t>
-      </w:r>
-    </w:p>
-    <w:p>
-      <w:pPr>
-        <w:rPr>
-          <w:b/>
-          <w:bCs/>
-        </w:rPr>
-      </w:pPr>
-      <w:r>
-        <w:br/>
-        <w:t xml:space="preserve">Most startups, Topaz included, build for the </w:t>
-      </w:r>
-      <w:r>
-        <w:rPr>
-          <w:b/>
-          <w:bCs/>
-        </w:rPr>
-        <w:t>top 1% of the world</w:t>
-      </w:r>
-      <w:r>
-        <w:t xml:space="preserve">. Topaz was never going to help that kid in Gaza. And yet, I still believe capitalism and tech startups are the best way to improve life for humanity. This begs the question: </w:t>
-      </w:r>
-      <w:r>
-        <w:rPr>
-          <w:b/>
-          <w:bCs/>
-        </w:rPr>
-        <w:t>what kind of tech should I build? How do I build for 100% of the world?</w:t>
-      </w:r>
-      <w:r>
-        <w:t xml:space="preserve"> I don’t have that answer yet. </w:t>
-      </w:r>
-      <w:r>
-        <w:rPr>
-          <w:b/>
-          <w:bCs/>
-        </w:rPr>
-        <w:t>Leaving felt like the first step toward finding it.</w:t>
-      </w:r>
-    </w:p>
-    <w:p>
-      <w:r>
-        <w:br/>
-        <w:t xml:space="preserve">The final reason: </w:t>
-      </w:r>
-      <w:r>
-        <w:rPr>
-          <w:b/>
-          <w:bCs/>
-        </w:rPr>
-        <w:t>values</w:t>
-      </w:r>
-      <w:r>
-        <w:t xml:space="preserve">. My parents preached to me from a young age to not chase material possessions, and to try and act without ego, a principle is called </w:t>
-      </w:r>
-      <w:r>
-        <w:rPr>
-          <w:b/>
-          <w:bCs/>
-        </w:rPr>
-        <w:t>“Dharma”</w:t>
-      </w:r>
-      <w:r>
-        <w:t>, from their Hindu faith. I would like to live without ego and without an unhealthy attachment to money, I want to do things because it’s my duty, not because I expect a reward, and I think I need some time to understand what this really means.</w:t>
-      </w:r>
-    </w:p>
-    <w:p>
-      <w:r>
-        <w:br/>
-        <w:t xml:space="preserve">I don’t have any answers of what’s correct in life, which is one reason I hugely value absorbing </w:t>
-      </w:r>
-      <w:r>
-        <w:rPr>
-          <w:b/>
-          <w:bCs/>
-        </w:rPr>
-        <w:t>diverse worldviews</w:t>
-      </w:r>
-      <w:r>
-        <w:t xml:space="preserve">, as it helps sharpen my own. However, one value I know I should carry for life, is the </w:t>
-      </w:r>
-      <w:r>
-        <w:rPr>
-          <w:b/>
-          <w:bCs/>
-        </w:rPr>
-        <w:t>drive to be a better person</w:t>
-      </w:r>
-      <w:r>
-        <w:t>. And I don’t think I should waste time with people who don’t have that value. Hence, I think leaving was the better option.</w:t>
-      </w:r>
-    </w:p>
-    <w:p>
-      <w:r>
-        <w:br/>
-        <w:t xml:space="preserve">Anyway, following those reasons, I came to the decision that </w:t>
-      </w:r>
-      <w:r>
-        <w:rPr>
-          <w:b/>
-          <w:bCs/>
-        </w:rPr>
-        <w:t>I should quit my startup</w:t>
-      </w:r>
-      <w:r>
-        <w:t xml:space="preserve"> and spend more time developing my worldview and pursuing things I’m interested in. I want to do this by reading more books about history, politics, philosophy etc, and by building and learning technical skills that I’m interested in, not necessarily because I think that it’ll make me better at startups later.</w:t>
-      </w:r>
-    </w:p>
-    <w:p>
-      <w:r>
-        <w:br/>
-        <w:t xml:space="preserve">So, I told my co-founders with 1 week to go until the end of offseason, that </w:t>
-      </w:r>
-      <w:r>
-        <w:rPr>
-          <w:b/>
-          <w:bCs/>
-        </w:rPr>
-        <w:t>I was going to go back to Uni and focus on myself</w:t>
-      </w:r>
-      <w:r>
-        <w:t>. I was apprehensive before breaking the news, I didn’t want there to be any drama</w:t>
-      </w:r>
-      <w:r>
-        <w:t>, we’re all good friends.</w:t>
-      </w:r>
-      <w:r>
-        <w:t xml:space="preserve"> We were sat at our desks in F Inc when I told them. They took it well, and </w:t>
-      </w:r>
-      <w:r>
-        <w:t>I left</w:t>
-      </w:r>
-      <w:r>
-        <w:t xml:space="preserve"> on amicable terms, thankfully it did not go down like a scene straight out of the social network.</w:t>
-      </w:r>
-    </w:p>
-    <w:p>
-      <w:r>
         <w:br/>
         <w:t>I then finished the last week of offseason contributing to the startup but also taking some time to talk to people around me (they were very cool).</w:t>
       </w:r>
@@ -664,7 +672,6 @@
     </w:p>
     <w:p>
       <w:r>
-        <w:lastRenderedPageBreak/>
         <w:br/>
         <w:t xml:space="preserve">The end of offseason was </w:t>
       </w:r>

</xml_diff>